<commit_message>
Codr Dokumentation Nr. 3
</commit_message>
<xml_diff>
--- a/Codr/Codr_Dokumentation.docx
+++ b/Codr/Codr_Dokumentation.docx
@@ -2738,25 +2738,99 @@
       <w:r>
         <w:t>Klick</w:t>
       </w:r>
-      <w:bookmarkStart w:id="13" w:name="_GoBack"/>
-      <w:bookmarkEnd w:id="13"/>
-      <w:r>
-        <w:t xml:space="preserve"> auf „Neue Version“ macht. Man muss dabei mit den Radiobuttons auswählen, ob man den Simple-Player verwenden möchte, oder den Code aus einem Ordner laden möchte. Bei letzterem muss man diesen Ordner anschließend angeben. Wenn bereits eine Version existiert, wird die Option „weiterschreiben“ standardmäßig ausgewählt, die den Code aus der letzten </w:t>
+      <w:r>
+        <w:t xml:space="preserve"> auf „Neue Version“</w:t>
+      </w:r>
+      <w:r>
+        <w:t xml:space="preserve"> macht.</w:t>
+      </w:r>
+    </w:p>
+    <w:p>
+      <w:r>
+        <w:t xml:space="preserve">Man muss dabei mit den Radiobuttons auswählen, ob man den Simple-Player verwenden möchte, oder den Code aus einem Ordner laden möchte. Bei letzterem muss man diesen Ordner anschließend angeben. Wenn bereits eine Version existiert, wird die Option „weiterschreiben“ standardmäßig ausgewählt, die den Code aus der letzten </w:t>
       </w:r>
       <w:r>
         <w:t>Version in die neue kopiert.</w:t>
+      </w:r>
+    </w:p>
+    <w:p>
+      <w:r>
+        <w:t>Zwischen den Versionen kann mit der Auswahlbox über „Neue Version“ gewechselt werden.</w:t>
       </w:r>
     </w:p>
     <w:p>
       <w:pPr>
         <w:pStyle w:val="berschrift2"/>
       </w:pPr>
+      <w:bookmarkStart w:id="13" w:name="_Toc429496498"/>
       <w:bookmarkStart w:id="14" w:name="_Toc429496496"/>
       <w:r>
+        <w:t>Code bearbeiten</w:t>
+      </w:r>
+      <w:bookmarkEnd w:id="13"/>
+    </w:p>
+    <w:p>
+      <w:r>
+        <w:t>Am oberen Rand ist eine zweite Reihe Tabs, die die Dateien der KI darstellen. Durch einen Klick kann man in den Code-Editor wechseln. Dabei wird auf der linken Seite die Verzeichnisstruktur angezeigt, in der man Dateien/Ordner löschen, erstellen oder umbenennen kann.</w:t>
+      </w:r>
+    </w:p>
+    <w:p>
+      <w:r>
+        <w:t>Zurück zur Eigenschaften-Ansicht kommt man, indem man den Info-Tab wieder auswählt.</w:t>
+      </w:r>
+    </w:p>
+    <w:p>
+      <w:r>
         <w:lastRenderedPageBreak/>
+        <w:t>Anmerkung: Die Änderungen am Code werden automatisch gespeichert, wenn der Tab gewechselt wird oder Codr geschlossen wird.</w:t>
+      </w:r>
+    </w:p>
+    <w:p>
+      <w:pPr>
+        <w:pStyle w:val="berschrift2"/>
+      </w:pPr>
+      <w:r>
         <w:t>kompilieren, qualifizieren, fertigstellen und hochladen</w:t>
       </w:r>
       <w:bookmarkEnd w:id="14"/>
+    </w:p>
+    <w:p>
+      <w:r>
+        <w:t xml:space="preserve">Durch einen Klick auf die Schaltfläche „Kompilieren“ wird die KI kompiliert. Die Ausgabe </w:t>
+      </w:r>
+      <w:r>
+        <w:t>wird</w:t>
+      </w:r>
+      <w:r>
+        <w:t xml:space="preserve"> im rechten Ausgabe-Textfeld</w:t>
+      </w:r>
+      <w:r>
+        <w:t xml:space="preserve"> angezeigt.</w:t>
+      </w:r>
+    </w:p>
+    <w:p>
+      <w:r>
+        <w:t>Demnächst wird das Offline-Qualifizieren durch die entsprechende Schaltfläche verfügbar sein. Die Ausgabe wird ebenfalls im rechten Textfeld angezeigt.</w:t>
+      </w:r>
+    </w:p>
+    <w:p>
+      <w:r>
+        <w:t>Wenn man eine Version mit der Schaltfläche „Fertigstellen“ fertigstellt, kann sie nicht mehr bearbeitet werden. Nur nach fertiggestellten Versionen kann eine neue Version erstellt werden. Dies wird jedoch (nach einer Warnung) automatisch gemacht.</w:t>
+      </w:r>
+    </w:p>
+    <w:p>
+      <w:r>
+        <w:t>Wenn man auf der Startseite angemeldet ist, erscheint eine neue Schaltfläche</w:t>
+      </w:r>
+      <w:r>
+        <w:t xml:space="preserve"> namens</w:t>
+      </w:r>
+      <w:r>
+        <w:t xml:space="preserve"> „Hochladen“ unter „</w:t>
+      </w:r>
+      <w:r>
+        <w:t>Fertigstellen“. Mit dieser Schaltfläche wird die Version auf den Turnierserver hochgeladen. Dabei muss man auswählen, zu welcher KI die Version hinzugefügt werden soll, oder ob eine neue KI angelegt werden soll.</w:t>
+      </w:r>
     </w:p>
     <w:p>
       <w:pPr>
@@ -2771,53 +2845,71 @@
       <w:proofErr w:type="spellEnd"/>
     </w:p>
     <w:p>
+      <w:r>
+        <w:t>Das muss mir der Dominic erst erklären.</w:t>
+      </w:r>
+    </w:p>
+    <w:p>
+      <w:pPr>
+        <w:pStyle w:val="berschrift1"/>
+      </w:pPr>
+      <w:bookmarkStart w:id="16" w:name="_Toc429496499"/>
+      <w:r>
+        <w:t>Rangliste</w:t>
+      </w:r>
+      <w:bookmarkEnd w:id="16"/>
+    </w:p>
+    <w:p>
       <w:pPr>
         <w:pStyle w:val="berschrift2"/>
       </w:pPr>
-      <w:bookmarkStart w:id="16" w:name="_Toc429496498"/>
-      <w:r>
-        <w:t>Code bearbeiten</w:t>
-      </w:r>
-      <w:bookmarkEnd w:id="16"/>
-    </w:p>
-    <w:p>
-      <w:pPr>
-        <w:pStyle w:val="berschrift1"/>
-      </w:pPr>
-      <w:bookmarkStart w:id="17" w:name="_Toc429496499"/>
-      <w:r>
-        <w:t>Rangliste</w:t>
+      <w:bookmarkStart w:id="17" w:name="_Toc429496500"/>
+      <w:r>
+        <w:t>Liste</w:t>
       </w:r>
       <w:bookmarkEnd w:id="17"/>
+    </w:p>
+    <w:p>
+      <w:r>
+        <w:t>Wenn man den Tab „Rangliste“ auswählt und eine Internetverbindung besteht, wird auf der linken Seite eine Liste der KIs der aktuellen Spiellogik auf dem Turnierserver angezeigt. Diese kann man auswählen und somit eine Detailansicht auf der rechten Seite anzeigen. Dort werden alle gespielten Spiele und Versionen der KI angezeigt.</w:t>
+      </w:r>
     </w:p>
     <w:p>
       <w:pPr>
         <w:pStyle w:val="berschrift2"/>
       </w:pPr>
-      <w:bookmarkStart w:id="18" w:name="_Toc429496500"/>
-      <w:r>
-        <w:t>Liste</w:t>
+      <w:bookmarkStart w:id="18" w:name="_Toc429496501"/>
+      <w:r>
+        <w:t>Herausfordern</w:t>
       </w:r>
       <w:bookmarkEnd w:id="18"/>
+    </w:p>
+    <w:p>
+      <w:r>
+        <w:t>Gegnerische KIs kann man (in Zukunft) mit der Schaltfläche „Herausfordern“ herausfordern. Dabei wird man auf den Spiele-Tab weitergeleitet. Dort muss man noch seine KI auswählen und auf Start klicken. Anschließend wird auf dem Turnierserver das Spiel ausgeführt und auf der rechten Seite angezeigt.</w:t>
+      </w:r>
     </w:p>
     <w:p>
       <w:pPr>
         <w:pStyle w:val="berschrift2"/>
       </w:pPr>
-      <w:bookmarkStart w:id="19" w:name="_Toc429496501"/>
-      <w:r>
-        <w:t>Herausfordern</w:t>
+      <w:bookmarkStart w:id="19" w:name="_Toc429496502"/>
+      <w:r>
+        <w:t>Eigene KI bearbeiten</w:t>
       </w:r>
       <w:bookmarkEnd w:id="19"/>
     </w:p>
     <w:p>
-      <w:pPr>
-        <w:pStyle w:val="berschrift2"/>
-      </w:pPr>
-      <w:bookmarkStart w:id="20" w:name="_Toc429496502"/>
-      <w:r>
-        <w:t>Eigene KI bearbeiten</w:t>
-      </w:r>
+      <w:r>
+        <w:t xml:space="preserve">Wenn man angemeldet ist, kann man die Beschreibung </w:t>
+      </w:r>
+      <w:r>
+        <w:t>der eigenen KI bearbeiten. Dies funktioniert ähnlich zu dem Verfahren bei den Offline-KIs</w:t>
+      </w:r>
+      <w:r>
+        <w:t>. Außerdem kann man seine KI mit der Schaltfläche „Löschen“ löschen.</w:t>
+      </w:r>
+      <w:bookmarkStart w:id="20" w:name="_GoBack"/>
       <w:bookmarkEnd w:id="20"/>
     </w:p>
     <w:sectPr>
@@ -2926,7 +3018,7 @@
               <w:noProof/>
               <w:color w:val="FFFFFF" w:themeColor="background1"/>
             </w:rPr>
-            <w:t>3</w:t>
+            <w:t>4</w:t>
           </w:r>
           <w:r>
             <w:rPr>
@@ -2945,9 +3037,6 @@
           </w:rPr>
           <w:alias w:val="Titel"/>
           <w:id w:val="23280118"/>
-          <w:placeholder>
-            <w:docPart w:val="A8D0D7290811498586EF55338EA327B8"/>
-          </w:placeholder>
           <w:dataBinding w:prefixMappings="xmlns:ns0='http://schemas.openxmlformats.org/package/2006/metadata/core-properties' xmlns:ns1='http://purl.org/dc/elements/1.1/'" w:xpath="/ns0:coreProperties[1]/ns1:title[1]" w:storeItemID="{6C3C8BC8-F283-45AE-878A-BAB7291924A1}"/>
           <w:text/>
         </w:sdtPr>
@@ -4058,577 +4147,6 @@
 </w:styles>
 </file>
 
-<file path=word/glossary/document.xml><?xml version="1.0" encoding="utf-8"?>
-<w:glossaryDocument xmlns:wpc="http://schemas.microsoft.com/office/word/2010/wordprocessingCanvas" xmlns:mc="http://schemas.openxmlformats.org/markup-compatibility/2006" xmlns:o="urn:schemas-microsoft-com:office:office" xmlns:r="http://schemas.openxmlformats.org/officeDocument/2006/relationships" xmlns:m="http://schemas.openxmlformats.org/officeDocument/2006/math" xmlns:v="urn:schemas-microsoft-com:vml" xmlns:wp14="http://schemas.microsoft.com/office/word/2010/wordprocessingDrawing" xmlns:wp="http://schemas.openxmlformats.org/drawingml/2006/wordprocessingDrawing" xmlns:w10="urn:schemas-microsoft-com:office:word" xmlns:w="http://schemas.openxmlformats.org/wordprocessingml/2006/main" xmlns:w14="http://schemas.microsoft.com/office/word/2010/wordml" xmlns:wpg="http://schemas.microsoft.com/office/word/2010/wordprocessingGroup" xmlns:wpi="http://schemas.microsoft.com/office/word/2010/wordprocessingInk" xmlns:wne="http://schemas.microsoft.com/office/word/2006/wordml" xmlns:wps="http://schemas.microsoft.com/office/word/2010/wordprocessingShape" mc:Ignorable="w14 wp14"/>
-</file>
-
-<file path=word/glossary/fontTable.xml><?xml version="1.0" encoding="utf-8"?>
-<w:fonts xmlns:mc="http://schemas.openxmlformats.org/markup-compatibility/2006" xmlns:r="http://schemas.openxmlformats.org/officeDocument/2006/relationships" xmlns:w="http://schemas.openxmlformats.org/wordprocessingml/2006/main" xmlns:w14="http://schemas.microsoft.com/office/word/2010/wordml" mc:Ignorable="w14">
-  <w:font w:name="Calibri">
-    <w:panose1 w:val="020F0502020204030204"/>
-    <w:charset w:val="00"/>
-    <w:family w:val="swiss"/>
-    <w:pitch w:val="variable"/>
-    <w:sig w:usb0="E00002FF" w:usb1="4000ACFF" w:usb2="00000001" w:usb3="00000000" w:csb0="0000019F" w:csb1="00000000"/>
-  </w:font>
-  <w:font w:name="Times New Roman">
-    <w:panose1 w:val="02020603050405020304"/>
-    <w:charset w:val="00"/>
-    <w:family w:val="roman"/>
-    <w:pitch w:val="variable"/>
-    <w:sig w:usb0="E0002AFF" w:usb1="C0007841" w:usb2="00000009" w:usb3="00000000" w:csb0="000001FF" w:csb1="00000000"/>
-  </w:font>
-  <w:font w:name="Courier New">
-    <w:panose1 w:val="02070309020205020404"/>
-    <w:charset w:val="00"/>
-    <w:family w:val="modern"/>
-    <w:pitch w:val="fixed"/>
-    <w:sig w:usb0="E0002AFF" w:usb1="C0007843" w:usb2="00000009" w:usb3="00000000" w:csb0="000001FF" w:csb1="00000000"/>
-  </w:font>
-  <w:font w:name="Wingdings">
-    <w:panose1 w:val="05000000000000000000"/>
-    <w:charset w:val="02"/>
-    <w:family w:val="auto"/>
-    <w:pitch w:val="variable"/>
-    <w:sig w:usb0="00000000" w:usb1="10000000" w:usb2="00000000" w:usb3="00000000" w:csb0="80000000" w:csb1="00000000"/>
-  </w:font>
-  <w:font w:name="Symbol">
-    <w:panose1 w:val="05050102010706020507"/>
-    <w:charset w:val="02"/>
-    <w:family w:val="roman"/>
-    <w:pitch w:val="variable"/>
-    <w:sig w:usb0="00000000" w:usb1="10000000" w:usb2="00000000" w:usb3="00000000" w:csb0="80000000" w:csb1="00000000"/>
-  </w:font>
-  <w:font w:name="Cambria">
-    <w:panose1 w:val="02040503050406030204"/>
-    <w:charset w:val="00"/>
-    <w:family w:val="roman"/>
-    <w:pitch w:val="variable"/>
-    <w:sig w:usb0="E00002FF" w:usb1="400004FF" w:usb2="00000000" w:usb3="00000000" w:csb0="0000019F" w:csb1="00000000"/>
-  </w:font>
-  <w:font w:name="Tahoma">
-    <w:panose1 w:val="020B0604030504040204"/>
-    <w:charset w:val="00"/>
-    <w:family w:val="swiss"/>
-    <w:notTrueType/>
-    <w:pitch w:val="variable"/>
-    <w:sig w:usb0="00000003" w:usb1="00000000" w:usb2="00000000" w:usb3="00000000" w:csb0="00000001" w:csb1="00000000"/>
-  </w:font>
-</w:fonts>
-</file>
-
-<file path=word/glossary/settings.xml><?xml version="1.0" encoding="utf-8"?>
-<w:settings xmlns:mc="http://schemas.openxmlformats.org/markup-compatibility/2006" xmlns:o="urn:schemas-microsoft-com:office:office" xmlns:r="http://schemas.openxmlformats.org/officeDocument/2006/relationships" xmlns:m="http://schemas.openxmlformats.org/officeDocument/2006/math" xmlns:v="urn:schemas-microsoft-com:vml" xmlns:w10="urn:schemas-microsoft-com:office:word" xmlns:w="http://schemas.openxmlformats.org/wordprocessingml/2006/main" xmlns:w14="http://schemas.microsoft.com/office/word/2010/wordml" xmlns:sl="http://schemas.openxmlformats.org/schemaLibrary/2006/main" mc:Ignorable="w14">
-  <w:view w:val="normal"/>
-  <w:revisionView w:comments="0"/>
-  <w:defaultTabStop w:val="708"/>
-  <w:hyphenationZone w:val="425"/>
-  <w:characterSpacingControl w:val="doNotCompress"/>
-  <w:compat>
-    <w:useFELayout/>
-    <w:compatSetting w:name="compatibilityMode" w:uri="http://schemas.microsoft.com/office/word" w:val="14"/>
-    <w:compatSetting w:name="overrideTableStyleFontSizeAndJustification" w:uri="http://schemas.microsoft.com/office/word" w:val="1"/>
-    <w:compatSetting w:name="enableOpenTypeFeatures" w:uri="http://schemas.microsoft.com/office/word" w:val="1"/>
-    <w:compatSetting w:name="doNotFlipMirrorIndents" w:uri="http://schemas.microsoft.com/office/word" w:val="1"/>
-  </w:compat>
-  <w:rsids>
-    <w:rsidRoot w:val="004B11E4"/>
-    <w:rsid w:val="004B11E4"/>
-    <w:rsid w:val="005167D4"/>
-    <w:rsid w:val="00B94053"/>
-    <w:rsid w:val="00D34521"/>
-  </w:rsids>
-  <m:mathPr>
-    <m:mathFont m:val="Cambria Math"/>
-    <m:brkBin m:val="before"/>
-    <m:brkBinSub m:val="--"/>
-    <m:smallFrac m:val="0"/>
-    <m:dispDef/>
-    <m:lMargin m:val="0"/>
-    <m:rMargin m:val="0"/>
-    <m:defJc m:val="centerGroup"/>
-    <m:wrapIndent m:val="1440"/>
-    <m:intLim m:val="subSup"/>
-    <m:naryLim m:val="undOvr"/>
-  </m:mathPr>
-  <w:themeFontLang w:val="de-DE"/>
-  <w:clrSchemeMapping w:bg1="light1" w:t1="dark1" w:bg2="light2" w:t2="dark2" w:accent1="accent1" w:accent2="accent2" w:accent3="accent3" w:accent4="accent4" w:accent5="accent5" w:accent6="accent6" w:hyperlink="hyperlink" w:followedHyperlink="followedHyperlink"/>
-  <w:decimalSymbol w:val=","/>
-  <w:listSeparator w:val=";"/>
-</w:settings>
-</file>
-
-<file path=word/glossary/styles.xml><?xml version="1.0" encoding="utf-8"?>
-<w:styles xmlns:mc="http://schemas.openxmlformats.org/markup-compatibility/2006" xmlns:r="http://schemas.openxmlformats.org/officeDocument/2006/relationships" xmlns:w="http://schemas.openxmlformats.org/wordprocessingml/2006/main" xmlns:w14="http://schemas.microsoft.com/office/word/2010/wordml" mc:Ignorable="w14">
-  <w:docDefaults>
-    <w:rPrDefault>
-      <w:rPr>
-        <w:rFonts w:asciiTheme="minorHAnsi" w:eastAsiaTheme="minorEastAsia" w:hAnsiTheme="minorHAnsi" w:cstheme="minorBidi"/>
-        <w:sz w:val="22"/>
-        <w:szCs w:val="22"/>
-        <w:lang w:val="de-DE" w:eastAsia="de-DE" w:bidi="ar-SA"/>
-      </w:rPr>
-    </w:rPrDefault>
-    <w:pPrDefault>
-      <w:pPr>
-        <w:spacing w:after="200" w:line="276" w:lineRule="auto"/>
-      </w:pPr>
-    </w:pPrDefault>
-  </w:docDefaults>
-  <w:latentStyles w:defLockedState="0" w:defUIPriority="99" w:defSemiHidden="1" w:defUnhideWhenUsed="1" w:defQFormat="0" w:count="267">
-    <w:lsdException w:name="Normal" w:semiHidden="0" w:uiPriority="0" w:unhideWhenUsed="0" w:qFormat="1"/>
-    <w:lsdException w:name="heading 1" w:semiHidden="0" w:uiPriority="9" w:unhideWhenUsed="0" w:qFormat="1"/>
-    <w:lsdException w:name="heading 2" w:uiPriority="9" w:qFormat="1"/>
-    <w:lsdException w:name="heading 3" w:uiPriority="9" w:qFormat="1"/>
-    <w:lsdException w:name="heading 4" w:uiPriority="9" w:qFormat="1"/>
-    <w:lsdException w:name="heading 5" w:uiPriority="9" w:qFormat="1"/>
-    <w:lsdException w:name="heading 6" w:uiPriority="9" w:qFormat="1"/>
-    <w:lsdException w:name="heading 7" w:uiPriority="9" w:qFormat="1"/>
-    <w:lsdException w:name="heading 8" w:uiPriority="9" w:qFormat="1"/>
-    <w:lsdException w:name="heading 9" w:uiPriority="9" w:qFormat="1"/>
-    <w:lsdException w:name="toc 1" w:uiPriority="39"/>
-    <w:lsdException w:name="toc 2" w:uiPriority="39"/>
-    <w:lsdException w:name="toc 3" w:uiPriority="39"/>
-    <w:lsdException w:name="toc 4" w:uiPriority="39"/>
-    <w:lsdException w:name="toc 5" w:uiPriority="39"/>
-    <w:lsdException w:name="toc 6" w:uiPriority="39"/>
-    <w:lsdException w:name="toc 7" w:uiPriority="39"/>
-    <w:lsdException w:name="toc 8" w:uiPriority="39"/>
-    <w:lsdException w:name="toc 9" w:uiPriority="39"/>
-    <w:lsdException w:name="caption" w:uiPriority="35" w:qFormat="1"/>
-    <w:lsdException w:name="Title" w:semiHidden="0" w:uiPriority="10" w:unhideWhenUsed="0" w:qFormat="1"/>
-    <w:lsdException w:name="Default Paragraph Font" w:uiPriority="1"/>
-    <w:lsdException w:name="Subtitle" w:semiHidden="0" w:uiPriority="11" w:unhideWhenUsed="0" w:qFormat="1"/>
-    <w:lsdException w:name="Strong" w:semiHidden="0" w:uiPriority="22" w:unhideWhenUsed="0" w:qFormat="1"/>
-    <w:lsdException w:name="Emphasis" w:semiHidden="0" w:uiPriority="20" w:unhideWhenUsed="0" w:qFormat="1"/>
-    <w:lsdException w:name="Table Grid" w:semiHidden="0" w:uiPriority="59" w:unhideWhenUsed="0"/>
-    <w:lsdException w:name="Placeholder Text" w:unhideWhenUsed="0"/>
-    <w:lsdException w:name="No Spacing" w:semiHidden="0" w:uiPriority="1" w:unhideWhenUsed="0" w:qFormat="1"/>
-    <w:lsdException w:name="Light Shading" w:semiHidden="0" w:uiPriority="60" w:unhideWhenUsed="0"/>
-    <w:lsdException w:name="Light List" w:semiHidden="0" w:uiPriority="61" w:unhideWhenUsed="0"/>
-    <w:lsdException w:name="Light Grid" w:semiHidden="0" w:uiPriority="62" w:unhideWhenUsed="0"/>
-    <w:lsdException w:name="Medium Shading 1" w:semiHidden="0" w:uiPriority="63" w:unhideWhenUsed="0"/>
-    <w:lsdException w:name="Medium Shading 2" w:semiHidden="0" w:uiPriority="64" w:unhideWhenUsed="0"/>
-    <w:lsdException w:name="Medium List 1" w:semiHidden="0" w:uiPriority="65" w:unhideWhenUsed="0"/>
-    <w:lsdException w:name="Medium List 2" w:semiHidden="0" w:uiPriority="66" w:unhideWhenUsed="0"/>
-    <w:lsdException w:name="Medium Grid 1" w:semiHidden="0" w:uiPriority="67" w:unhideWhenUsed="0"/>
-    <w:lsdException w:name="Medium Grid 2" w:semiHidden="0" w:uiPriority="68" w:unhideWhenUsed="0"/>
-    <w:lsdException w:name="Medium Grid 3" w:semiHidden="0" w:uiPriority="69" w:unhideWhenUsed="0"/>
-    <w:lsdException w:name="Dark List" w:semiHidden="0" w:uiPriority="70" w:unhideWhenUsed="0"/>
-    <w:lsdException w:name="Colorful Shading" w:semiHidden="0" w:uiPriority="71" w:unhideWhenUsed="0"/>
-    <w:lsdException w:name="Colorful List" w:semiHidden="0" w:uiPriority="72" w:unhideWhenUsed="0"/>
-    <w:lsdException w:name="Colorful Grid" w:semiHidden="0" w:uiPriority="73" w:unhideWhenUsed="0"/>
-    <w:lsdException w:name="Light Shading Accent 1" w:semiHidden="0" w:uiPriority="60" w:unhideWhenUsed="0"/>
-    <w:lsdException w:name="Light List Accent 1" w:semiHidden="0" w:uiPriority="61" w:unhideWhenUsed="0"/>
-    <w:lsdException w:name="Light Grid Accent 1" w:semiHidden="0" w:uiPriority="62" w:unhideWhenUsed="0"/>
-    <w:lsdException w:name="Medium Shading 1 Accent 1" w:semiHidden="0" w:uiPriority="63" w:unhideWhenUsed="0"/>
-    <w:lsdException w:name="Medium Shading 2 Accent 1" w:semiHidden="0" w:uiPriority="64" w:unhideWhenUsed="0"/>
-    <w:lsdException w:name="Medium List 1 Accent 1" w:semiHidden="0" w:uiPriority="65" w:unhideWhenUsed="0"/>
-    <w:lsdException w:name="Revision" w:unhideWhenUsed="0"/>
-    <w:lsdException w:name="List Paragraph" w:semiHidden="0" w:uiPriority="34" w:unhideWhenUsed="0" w:qFormat="1"/>
-    <w:lsdException w:name="Quote" w:semiHidden="0" w:uiPriority="29" w:unhideWhenUsed="0" w:qFormat="1"/>
-    <w:lsdException w:name="Intense Quote" w:semiHidden="0" w:uiPriority="30" w:unhideWhenUsed="0" w:qFormat="1"/>
-    <w:lsdException w:name="Medium List 2 Accent 1" w:semiHidden="0" w:uiPriority="66" w:unhideWhenUsed="0"/>
-    <w:lsdException w:name="Medium Grid 1 Accent 1" w:semiHidden="0" w:uiPriority="67" w:unhideWhenUsed="0"/>
-    <w:lsdException w:name="Medium Grid 2 Accent 1" w:semiHidden="0" w:uiPriority="68" w:unhideWhenUsed="0"/>
-    <w:lsdException w:name="Medium Grid 3 Accent 1" w:semiHidden="0" w:uiPriority="69" w:unhideWhenUsed="0"/>
-    <w:lsdException w:name="Dark List Accent 1" w:semiHidden="0" w:uiPriority="70" w:unhideWhenUsed="0"/>
-    <w:lsdException w:name="Colorful Shading Accent 1" w:semiHidden="0" w:uiPriority="71" w:unhideWhenUsed="0"/>
-    <w:lsdException w:name="Colorful List Accent 1" w:semiHidden="0" w:uiPriority="72" w:unhideWhenUsed="0"/>
-    <w:lsdException w:name="Colorful Grid Accent 1" w:semiHidden="0" w:uiPriority="73" w:unhideWhenUsed="0"/>
-    <w:lsdException w:name="Light Shading Accent 2" w:semiHidden="0" w:uiPriority="60" w:unhideWhenUsed="0"/>
-    <w:lsdException w:name="Light List Accent 2" w:semiHidden="0" w:uiPriority="61" w:unhideWhenUsed="0"/>
-    <w:lsdException w:name="Light Grid Accent 2" w:semiHidden="0" w:uiPriority="62" w:unhideWhenUsed="0"/>
-    <w:lsdException w:name="Medium Shading 1 Accent 2" w:semiHidden="0" w:uiPriority="63" w:unhideWhenUsed="0"/>
-    <w:lsdException w:name="Medium Shading 2 Accent 2" w:semiHidden="0" w:uiPriority="64" w:unhideWhenUsed="0"/>
-    <w:lsdException w:name="Medium List 1 Accent 2" w:semiHidden="0" w:uiPriority="65" w:unhideWhenUsed="0"/>
-    <w:lsdException w:name="Medium List 2 Accent 2" w:semiHidden="0" w:uiPriority="66" w:unhideWhenUsed="0"/>
-    <w:lsdException w:name="Medium Grid 1 Accent 2" w:semiHidden="0" w:uiPriority="67" w:unhideWhenUsed="0"/>
-    <w:lsdException w:name="Medium Grid 2 Accent 2" w:semiHidden="0" w:uiPriority="68" w:unhideWhenUsed="0"/>
-    <w:lsdException w:name="Medium Grid 3 Accent 2" w:semiHidden="0" w:uiPriority="69" w:unhideWhenUsed="0"/>
-    <w:lsdException w:name="Dark List Accent 2" w:semiHidden="0" w:uiPriority="70" w:unhideWhenUsed="0"/>
-    <w:lsdException w:name="Colorful Shading Accent 2" w:semiHidden="0" w:uiPriority="71" w:unhideWhenUsed="0"/>
-    <w:lsdException w:name="Colorful List Accent 2" w:semiHidden="0" w:uiPriority="72" w:unhideWhenUsed="0"/>
-    <w:lsdException w:name="Colorful Grid Accent 2" w:semiHidden="0" w:uiPriority="73" w:unhideWhenUsed="0"/>
-    <w:lsdException w:name="Light Shading Accent 3" w:semiHidden="0" w:uiPriority="60" w:unhideWhenUsed="0"/>
-    <w:lsdException w:name="Light List Accent 3" w:semiHidden="0" w:uiPriority="61" w:unhideWhenUsed="0"/>
-    <w:lsdException w:name="Light Grid Accent 3" w:semiHidden="0" w:uiPriority="62" w:unhideWhenUsed="0"/>
-    <w:lsdException w:name="Medium Shading 1 Accent 3" w:semiHidden="0" w:uiPriority="63" w:unhideWhenUsed="0"/>
-    <w:lsdException w:name="Medium Shading 2 Accent 3" w:semiHidden="0" w:uiPriority="64" w:unhideWhenUsed="0"/>
-    <w:lsdException w:name="Medium List 1 Accent 3" w:semiHidden="0" w:uiPriority="65" w:unhideWhenUsed="0"/>
-    <w:lsdException w:name="Medium List 2 Accent 3" w:semiHidden="0" w:uiPriority="66" w:unhideWhenUsed="0"/>
-    <w:lsdException w:name="Medium Grid 1 Accent 3" w:semiHidden="0" w:uiPriority="67" w:unhideWhenUsed="0"/>
-    <w:lsdException w:name="Medium Grid 2 Accent 3" w:semiHidden="0" w:uiPriority="68" w:unhideWhenUsed="0"/>
-    <w:lsdException w:name="Medium Grid 3 Accent 3" w:semiHidden="0" w:uiPriority="69" w:unhideWhenUsed="0"/>
-    <w:lsdException w:name="Dark List Accent 3" w:semiHidden="0" w:uiPriority="70" w:unhideWhenUsed="0"/>
-    <w:lsdException w:name="Colorful Shading Accent 3" w:semiHidden="0" w:uiPriority="71" w:unhideWhenUsed="0"/>
-    <w:lsdException w:name="Colorful List Accent 3" w:semiHidden="0" w:uiPriority="72" w:unhideWhenUsed="0"/>
-    <w:lsdException w:name="Colorful Grid Accent 3" w:semiHidden="0" w:uiPriority="73" w:unhideWhenUsed="0"/>
-    <w:lsdException w:name="Light Shading Accent 4" w:semiHidden="0" w:uiPriority="60" w:unhideWhenUsed="0"/>
-    <w:lsdException w:name="Light List Accent 4" w:semiHidden="0" w:uiPriority="61" w:unhideWhenUsed="0"/>
-    <w:lsdException w:name="Light Grid Accent 4" w:semiHidden="0" w:uiPriority="62" w:unhideWhenUsed="0"/>
-    <w:lsdException w:name="Medium Shading 1 Accent 4" w:semiHidden="0" w:uiPriority="63" w:unhideWhenUsed="0"/>
-    <w:lsdException w:name="Medium Shading 2 Accent 4" w:semiHidden="0" w:uiPriority="64" w:unhideWhenUsed="0"/>
-    <w:lsdException w:name="Medium List 1 Accent 4" w:semiHidden="0" w:uiPriority="65" w:unhideWhenUsed="0"/>
-    <w:lsdException w:name="Medium List 2 Accent 4" w:semiHidden="0" w:uiPriority="66" w:unhideWhenUsed="0"/>
-    <w:lsdException w:name="Medium Grid 1 Accent 4" w:semiHidden="0" w:uiPriority="67" w:unhideWhenUsed="0"/>
-    <w:lsdException w:name="Medium Grid 2 Accent 4" w:semiHidden="0" w:uiPriority="68" w:unhideWhenUsed="0"/>
-    <w:lsdException w:name="Medium Grid 3 Accent 4" w:semiHidden="0" w:uiPriority="69" w:unhideWhenUsed="0"/>
-    <w:lsdException w:name="Dark List Accent 4" w:semiHidden="0" w:uiPriority="70" w:unhideWhenUsed="0"/>
-    <w:lsdException w:name="Colorful Shading Accent 4" w:semiHidden="0" w:uiPriority="71" w:unhideWhenUsed="0"/>
-    <w:lsdException w:name="Colorful List Accent 4" w:semiHidden="0" w:uiPriority="72" w:unhideWhenUsed="0"/>
-    <w:lsdException w:name="Colorful Grid Accent 4" w:semiHidden="0" w:uiPriority="73" w:unhideWhenUsed="0"/>
-    <w:lsdException w:name="Light Shading Accent 5" w:semiHidden="0" w:uiPriority="60" w:unhideWhenUsed="0"/>
-    <w:lsdException w:name="Light List Accent 5" w:semiHidden="0" w:uiPriority="61" w:unhideWhenUsed="0"/>
-    <w:lsdException w:name="Light Grid Accent 5" w:semiHidden="0" w:uiPriority="62" w:unhideWhenUsed="0"/>
-    <w:lsdException w:name="Medium Shading 1 Accent 5" w:semiHidden="0" w:uiPriority="63" w:unhideWhenUsed="0"/>
-    <w:lsdException w:name="Medium Shading 2 Accent 5" w:semiHidden="0" w:uiPriority="64" w:unhideWhenUsed="0"/>
-    <w:lsdException w:name="Medium List 1 Accent 5" w:semiHidden="0" w:uiPriority="65" w:unhideWhenUsed="0"/>
-    <w:lsdException w:name="Medium List 2 Accent 5" w:semiHidden="0" w:uiPriority="66" w:unhideWhenUsed="0"/>
-    <w:lsdException w:name="Medium Grid 1 Accent 5" w:semiHidden="0" w:uiPriority="67" w:unhideWhenUsed="0"/>
-    <w:lsdException w:name="Medium Grid 2 Accent 5" w:semiHidden="0" w:uiPriority="68" w:unhideWhenUsed="0"/>
-    <w:lsdException w:name="Medium Grid 3 Accent 5" w:semiHidden="0" w:uiPriority="69" w:unhideWhenUsed="0"/>
-    <w:lsdException w:name="Dark List Accent 5" w:semiHidden="0" w:uiPriority="70" w:unhideWhenUsed="0"/>
-    <w:lsdException w:name="Colorful Shading Accent 5" w:semiHidden="0" w:uiPriority="71" w:unhideWhenUsed="0"/>
-    <w:lsdException w:name="Colorful List Accent 5" w:semiHidden="0" w:uiPriority="72" w:unhideWhenUsed="0"/>
-    <w:lsdException w:name="Colorful Grid Accent 5" w:semiHidden="0" w:uiPriority="73" w:unhideWhenUsed="0"/>
-    <w:lsdException w:name="Light Shading Accent 6" w:semiHidden="0" w:uiPriority="60" w:unhideWhenUsed="0"/>
-    <w:lsdException w:name="Light List Accent 6" w:semiHidden="0" w:uiPriority="61" w:unhideWhenUsed="0"/>
-    <w:lsdException w:name="Light Grid Accent 6" w:semiHidden="0" w:uiPriority="62" w:unhideWhenUsed="0"/>
-    <w:lsdException w:name="Medium Shading 1 Accent 6" w:semiHidden="0" w:uiPriority="63" w:unhideWhenUsed="0"/>
-    <w:lsdException w:name="Medium Shading 2 Accent 6" w:semiHidden="0" w:uiPriority="64" w:unhideWhenUsed="0"/>
-    <w:lsdException w:name="Medium List 1 Accent 6" w:semiHidden="0" w:uiPriority="65" w:unhideWhenUsed="0"/>
-    <w:lsdException w:name="Medium List 2 Accent 6" w:semiHidden="0" w:uiPriority="66" w:unhideWhenUsed="0"/>
-    <w:lsdException w:name="Medium Grid 1 Accent 6" w:semiHidden="0" w:uiPriority="67" w:unhideWhenUsed="0"/>
-    <w:lsdException w:name="Medium Grid 2 Accent 6" w:semiHidden="0" w:uiPriority="68" w:unhideWhenUsed="0"/>
-    <w:lsdException w:name="Medium Grid 3 Accent 6" w:semiHidden="0" w:uiPriority="69" w:unhideWhenUsed="0"/>
-    <w:lsdException w:name="Dark List Accent 6" w:semiHidden="0" w:uiPriority="70" w:unhideWhenUsed="0"/>
-    <w:lsdException w:name="Colorful Shading Accent 6" w:semiHidden="0" w:uiPriority="71" w:unhideWhenUsed="0"/>
-    <w:lsdException w:name="Colorful List Accent 6" w:semiHidden="0" w:uiPriority="72" w:unhideWhenUsed="0"/>
-    <w:lsdException w:name="Colorful Grid Accent 6" w:semiHidden="0" w:uiPriority="73" w:unhideWhenUsed="0"/>
-    <w:lsdException w:name="Subtle Emphasis" w:semiHidden="0" w:uiPriority="19" w:unhideWhenUsed="0" w:qFormat="1"/>
-    <w:lsdException w:name="Intense Emphasis" w:semiHidden="0" w:uiPriority="21" w:unhideWhenUsed="0" w:qFormat="1"/>
-    <w:lsdException w:name="Subtle Reference" w:semiHidden="0" w:uiPriority="31" w:unhideWhenUsed="0" w:qFormat="1"/>
-    <w:lsdException w:name="Intense Reference" w:semiHidden="0" w:uiPriority="32" w:unhideWhenUsed="0" w:qFormat="1"/>
-    <w:lsdException w:name="Book Title" w:semiHidden="0" w:uiPriority="33" w:unhideWhenUsed="0" w:qFormat="1"/>
-    <w:lsdException w:name="Bibliography" w:uiPriority="37"/>
-    <w:lsdException w:name="TOC Heading" w:uiPriority="39" w:qFormat="1"/>
-  </w:latentStyles>
-  <w:style w:type="paragraph" w:default="1" w:styleId="Standard">
-    <w:name w:val="Normal"/>
-    <w:qFormat/>
-  </w:style>
-  <w:style w:type="character" w:default="1" w:styleId="Absatz-Standardschriftart">
-    <w:name w:val="Default Paragraph Font"/>
-    <w:uiPriority w:val="1"/>
-    <w:semiHidden/>
-    <w:unhideWhenUsed/>
-  </w:style>
-  <w:style w:type="table" w:default="1" w:styleId="NormaleTabelle">
-    <w:name w:val="Normal Table"/>
-    <w:uiPriority w:val="99"/>
-    <w:semiHidden/>
-    <w:unhideWhenUsed/>
-    <w:tblPr>
-      <w:tblInd w:w="0" w:type="dxa"/>
-      <w:tblCellMar>
-        <w:top w:w="0" w:type="dxa"/>
-        <w:left w:w="108" w:type="dxa"/>
-        <w:bottom w:w="0" w:type="dxa"/>
-        <w:right w:w="108" w:type="dxa"/>
-      </w:tblCellMar>
-    </w:tblPr>
-  </w:style>
-  <w:style w:type="numbering" w:default="1" w:styleId="KeineListe">
-    <w:name w:val="No List"/>
-    <w:uiPriority w:val="99"/>
-    <w:semiHidden/>
-    <w:unhideWhenUsed/>
-  </w:style>
-  <w:style w:type="paragraph" w:customStyle="1" w:styleId="A79F0E8183C64DD1A45038D38A67F911">
-    <w:name w:val="A79F0E8183C64DD1A45038D38A67F911"/>
-    <w:rsid w:val="004B11E4"/>
-  </w:style>
-  <w:style w:type="paragraph" w:customStyle="1" w:styleId="7D46D4AD83A644A48D80ED3E3F741F9C">
-    <w:name w:val="7D46D4AD83A644A48D80ED3E3F741F9C"/>
-    <w:rsid w:val="004B11E4"/>
-  </w:style>
-  <w:style w:type="paragraph" w:customStyle="1" w:styleId="594BCBE5CD2349FB8908ED5A5BE3E49F">
-    <w:name w:val="594BCBE5CD2349FB8908ED5A5BE3E49F"/>
-    <w:rsid w:val="004B11E4"/>
-  </w:style>
-  <w:style w:type="paragraph" w:customStyle="1" w:styleId="69A106461F75488CB3B988DF2B4442A5">
-    <w:name w:val="69A106461F75488CB3B988DF2B4442A5"/>
-    <w:rsid w:val="004B11E4"/>
-  </w:style>
-  <w:style w:type="paragraph" w:customStyle="1" w:styleId="0C46E72EA3D444DA876A32B36769AE8B">
-    <w:name w:val="0C46E72EA3D444DA876A32B36769AE8B"/>
-    <w:rsid w:val="004B11E4"/>
-  </w:style>
-  <w:style w:type="paragraph" w:customStyle="1" w:styleId="9D543F09D24F4FC0AAEA67EC703916B7">
-    <w:name w:val="9D543F09D24F4FC0AAEA67EC703916B7"/>
-    <w:rsid w:val="004B11E4"/>
-  </w:style>
-  <w:style w:type="paragraph" w:customStyle="1" w:styleId="603A8D9AB8824B738BEB7CE09DB513C0">
-    <w:name w:val="603A8D9AB8824B738BEB7CE09DB513C0"/>
-    <w:rsid w:val="004B11E4"/>
-  </w:style>
-  <w:style w:type="character" w:styleId="Platzhaltertext">
-    <w:name w:val="Placeholder Text"/>
-    <w:basedOn w:val="Absatz-Standardschriftart"/>
-    <w:uiPriority w:val="99"/>
-    <w:semiHidden/>
-    <w:rsid w:val="004B11E4"/>
-    <w:rPr>
-      <w:color w:val="808080"/>
-    </w:rPr>
-  </w:style>
-  <w:style w:type="paragraph" w:customStyle="1" w:styleId="A8D0D7290811498586EF55338EA327B8">
-    <w:name w:val="A8D0D7290811498586EF55338EA327B8"/>
-    <w:rsid w:val="004B11E4"/>
-  </w:style>
-</w:styles>
-</file>
-
-<file path=word/glossary/stylesWithEffects.xml><?xml version="1.0" encoding="utf-8"?>
-<w:styles xmlns:wpc="http://schemas.microsoft.com/office/word/2010/wordprocessingCanvas" xmlns:mc="http://schemas.openxmlformats.org/markup-compatibility/2006" xmlns:o="urn:schemas-microsoft-com:office:office" xmlns:r="http://schemas.openxmlformats.org/officeDocument/2006/relationships" xmlns:m="http://schemas.openxmlformats.org/officeDocument/2006/math" xmlns:v="urn:schemas-microsoft-com:vml" xmlns:wp14="http://schemas.microsoft.com/office/word/2010/wordprocessingDrawing" xmlns:wp="http://schemas.openxmlformats.org/drawingml/2006/wordprocessingDrawing" xmlns:w10="urn:schemas-microsoft-com:office:word" xmlns:w="http://schemas.openxmlformats.org/wordprocessingml/2006/main" xmlns:w14="http://schemas.microsoft.com/office/word/2010/wordml" xmlns:wpg="http://schemas.microsoft.com/office/word/2010/wordprocessingGroup" xmlns:wpi="http://schemas.microsoft.com/office/word/2010/wordprocessingInk" xmlns:wne="http://schemas.microsoft.com/office/word/2006/wordml" xmlns:wps="http://schemas.microsoft.com/office/word/2010/wordprocessingShape" mc:Ignorable="w14 wp14">
-  <w:docDefaults>
-    <w:rPrDefault>
-      <w:rPr>
-        <w:rFonts w:asciiTheme="minorHAnsi" w:eastAsiaTheme="minorEastAsia" w:hAnsiTheme="minorHAnsi" w:cstheme="minorBidi"/>
-        <w:sz w:val="22"/>
-        <w:szCs w:val="22"/>
-        <w:lang w:val="de-DE" w:eastAsia="de-DE" w:bidi="ar-SA"/>
-      </w:rPr>
-    </w:rPrDefault>
-    <w:pPrDefault>
-      <w:pPr>
-        <w:spacing w:after="200" w:line="276" w:lineRule="auto"/>
-      </w:pPr>
-    </w:pPrDefault>
-  </w:docDefaults>
-  <w:latentStyles w:defLockedState="0" w:defUIPriority="99" w:defSemiHidden="1" w:defUnhideWhenUsed="1" w:defQFormat="0" w:count="267">
-    <w:lsdException w:name="Normal" w:semiHidden="0" w:uiPriority="0" w:unhideWhenUsed="0" w:qFormat="1"/>
-    <w:lsdException w:name="heading 1" w:semiHidden="0" w:uiPriority="9" w:unhideWhenUsed="0" w:qFormat="1"/>
-    <w:lsdException w:name="heading 2" w:uiPriority="9" w:qFormat="1"/>
-    <w:lsdException w:name="heading 3" w:uiPriority="9" w:qFormat="1"/>
-    <w:lsdException w:name="heading 4" w:uiPriority="9" w:qFormat="1"/>
-    <w:lsdException w:name="heading 5" w:uiPriority="9" w:qFormat="1"/>
-    <w:lsdException w:name="heading 6" w:uiPriority="9" w:qFormat="1"/>
-    <w:lsdException w:name="heading 7" w:uiPriority="9" w:qFormat="1"/>
-    <w:lsdException w:name="heading 8" w:uiPriority="9" w:qFormat="1"/>
-    <w:lsdException w:name="heading 9" w:uiPriority="9" w:qFormat="1"/>
-    <w:lsdException w:name="toc 1" w:uiPriority="39"/>
-    <w:lsdException w:name="toc 2" w:uiPriority="39"/>
-    <w:lsdException w:name="toc 3" w:uiPriority="39"/>
-    <w:lsdException w:name="toc 4" w:uiPriority="39"/>
-    <w:lsdException w:name="toc 5" w:uiPriority="39"/>
-    <w:lsdException w:name="toc 6" w:uiPriority="39"/>
-    <w:lsdException w:name="toc 7" w:uiPriority="39"/>
-    <w:lsdException w:name="toc 8" w:uiPriority="39"/>
-    <w:lsdException w:name="toc 9" w:uiPriority="39"/>
-    <w:lsdException w:name="caption" w:uiPriority="35" w:qFormat="1"/>
-    <w:lsdException w:name="Title" w:semiHidden="0" w:uiPriority="10" w:unhideWhenUsed="0" w:qFormat="1"/>
-    <w:lsdException w:name="Default Paragraph Font" w:uiPriority="1"/>
-    <w:lsdException w:name="Subtitle" w:semiHidden="0" w:uiPriority="11" w:unhideWhenUsed="0" w:qFormat="1"/>
-    <w:lsdException w:name="Strong" w:semiHidden="0" w:uiPriority="22" w:unhideWhenUsed="0" w:qFormat="1"/>
-    <w:lsdException w:name="Emphasis" w:semiHidden="0" w:uiPriority="20" w:unhideWhenUsed="0" w:qFormat="1"/>
-    <w:lsdException w:name="Table Grid" w:semiHidden="0" w:uiPriority="59" w:unhideWhenUsed="0"/>
-    <w:lsdException w:name="Placeholder Text" w:unhideWhenUsed="0"/>
-    <w:lsdException w:name="No Spacing" w:semiHidden="0" w:uiPriority="1" w:unhideWhenUsed="0" w:qFormat="1"/>
-    <w:lsdException w:name="Light Shading" w:semiHidden="0" w:uiPriority="60" w:unhideWhenUsed="0"/>
-    <w:lsdException w:name="Light List" w:semiHidden="0" w:uiPriority="61" w:unhideWhenUsed="0"/>
-    <w:lsdException w:name="Light Grid" w:semiHidden="0" w:uiPriority="62" w:unhideWhenUsed="0"/>
-    <w:lsdException w:name="Medium Shading 1" w:semiHidden="0" w:uiPriority="63" w:unhideWhenUsed="0"/>
-    <w:lsdException w:name="Medium Shading 2" w:semiHidden="0" w:uiPriority="64" w:unhideWhenUsed="0"/>
-    <w:lsdException w:name="Medium List 1" w:semiHidden="0" w:uiPriority="65" w:unhideWhenUsed="0"/>
-    <w:lsdException w:name="Medium List 2" w:semiHidden="0" w:uiPriority="66" w:unhideWhenUsed="0"/>
-    <w:lsdException w:name="Medium Grid 1" w:semiHidden="0" w:uiPriority="67" w:unhideWhenUsed="0"/>
-    <w:lsdException w:name="Medium Grid 2" w:semiHidden="0" w:uiPriority="68" w:unhideWhenUsed="0"/>
-    <w:lsdException w:name="Medium Grid 3" w:semiHidden="0" w:uiPriority="69" w:unhideWhenUsed="0"/>
-    <w:lsdException w:name="Dark List" w:semiHidden="0" w:uiPriority="70" w:unhideWhenUsed="0"/>
-    <w:lsdException w:name="Colorful Shading" w:semiHidden="0" w:uiPriority="71" w:unhideWhenUsed="0"/>
-    <w:lsdException w:name="Colorful List" w:semiHidden="0" w:uiPriority="72" w:unhideWhenUsed="0"/>
-    <w:lsdException w:name="Colorful Grid" w:semiHidden="0" w:uiPriority="73" w:unhideWhenUsed="0"/>
-    <w:lsdException w:name="Light Shading Accent 1" w:semiHidden="0" w:uiPriority="60" w:unhideWhenUsed="0"/>
-    <w:lsdException w:name="Light List Accent 1" w:semiHidden="0" w:uiPriority="61" w:unhideWhenUsed="0"/>
-    <w:lsdException w:name="Light Grid Accent 1" w:semiHidden="0" w:uiPriority="62" w:unhideWhenUsed="0"/>
-    <w:lsdException w:name="Medium Shading 1 Accent 1" w:semiHidden="0" w:uiPriority="63" w:unhideWhenUsed="0"/>
-    <w:lsdException w:name="Medium Shading 2 Accent 1" w:semiHidden="0" w:uiPriority="64" w:unhideWhenUsed="0"/>
-    <w:lsdException w:name="Medium List 1 Accent 1" w:semiHidden="0" w:uiPriority="65" w:unhideWhenUsed="0"/>
-    <w:lsdException w:name="Revision" w:unhideWhenUsed="0"/>
-    <w:lsdException w:name="List Paragraph" w:semiHidden="0" w:uiPriority="34" w:unhideWhenUsed="0" w:qFormat="1"/>
-    <w:lsdException w:name="Quote" w:semiHidden="0" w:uiPriority="29" w:unhideWhenUsed="0" w:qFormat="1"/>
-    <w:lsdException w:name="Intense Quote" w:semiHidden="0" w:uiPriority="30" w:unhideWhenUsed="0" w:qFormat="1"/>
-    <w:lsdException w:name="Medium List 2 Accent 1" w:semiHidden="0" w:uiPriority="66" w:unhideWhenUsed="0"/>
-    <w:lsdException w:name="Medium Grid 1 Accent 1" w:semiHidden="0" w:uiPriority="67" w:unhideWhenUsed="0"/>
-    <w:lsdException w:name="Medium Grid 2 Accent 1" w:semiHidden="0" w:uiPriority="68" w:unhideWhenUsed="0"/>
-    <w:lsdException w:name="Medium Grid 3 Accent 1" w:semiHidden="0" w:uiPriority="69" w:unhideWhenUsed="0"/>
-    <w:lsdException w:name="Dark List Accent 1" w:semiHidden="0" w:uiPriority="70" w:unhideWhenUsed="0"/>
-    <w:lsdException w:name="Colorful Shading Accent 1" w:semiHidden="0" w:uiPriority="71" w:unhideWhenUsed="0"/>
-    <w:lsdException w:name="Colorful List Accent 1" w:semiHidden="0" w:uiPriority="72" w:unhideWhenUsed="0"/>
-    <w:lsdException w:name="Colorful Grid Accent 1" w:semiHidden="0" w:uiPriority="73" w:unhideWhenUsed="0"/>
-    <w:lsdException w:name="Light Shading Accent 2" w:semiHidden="0" w:uiPriority="60" w:unhideWhenUsed="0"/>
-    <w:lsdException w:name="Light List Accent 2" w:semiHidden="0" w:uiPriority="61" w:unhideWhenUsed="0"/>
-    <w:lsdException w:name="Light Grid Accent 2" w:semiHidden="0" w:uiPriority="62" w:unhideWhenUsed="0"/>
-    <w:lsdException w:name="Medium Shading 1 Accent 2" w:semiHidden="0" w:uiPriority="63" w:unhideWhenUsed="0"/>
-    <w:lsdException w:name="Medium Shading 2 Accent 2" w:semiHidden="0" w:uiPriority="64" w:unhideWhenUsed="0"/>
-    <w:lsdException w:name="Medium List 1 Accent 2" w:semiHidden="0" w:uiPriority="65" w:unhideWhenUsed="0"/>
-    <w:lsdException w:name="Medium List 2 Accent 2" w:semiHidden="0" w:uiPriority="66" w:unhideWhenUsed="0"/>
-    <w:lsdException w:name="Medium Grid 1 Accent 2" w:semiHidden="0" w:uiPriority="67" w:unhideWhenUsed="0"/>
-    <w:lsdException w:name="Medium Grid 2 Accent 2" w:semiHidden="0" w:uiPriority="68" w:unhideWhenUsed="0"/>
-    <w:lsdException w:name="Medium Grid 3 Accent 2" w:semiHidden="0" w:uiPriority="69" w:unhideWhenUsed="0"/>
-    <w:lsdException w:name="Dark List Accent 2" w:semiHidden="0" w:uiPriority="70" w:unhideWhenUsed="0"/>
-    <w:lsdException w:name="Colorful Shading Accent 2" w:semiHidden="0" w:uiPriority="71" w:unhideWhenUsed="0"/>
-    <w:lsdException w:name="Colorful List Accent 2" w:semiHidden="0" w:uiPriority="72" w:unhideWhenUsed="0"/>
-    <w:lsdException w:name="Colorful Grid Accent 2" w:semiHidden="0" w:uiPriority="73" w:unhideWhenUsed="0"/>
-    <w:lsdException w:name="Light Shading Accent 3" w:semiHidden="0" w:uiPriority="60" w:unhideWhenUsed="0"/>
-    <w:lsdException w:name="Light List Accent 3" w:semiHidden="0" w:uiPriority="61" w:unhideWhenUsed="0"/>
-    <w:lsdException w:name="Light Grid Accent 3" w:semiHidden="0" w:uiPriority="62" w:unhideWhenUsed="0"/>
-    <w:lsdException w:name="Medium Shading 1 Accent 3" w:semiHidden="0" w:uiPriority="63" w:unhideWhenUsed="0"/>
-    <w:lsdException w:name="Medium Shading 2 Accent 3" w:semiHidden="0" w:uiPriority="64" w:unhideWhenUsed="0"/>
-    <w:lsdException w:name="Medium List 1 Accent 3" w:semiHidden="0" w:uiPriority="65" w:unhideWhenUsed="0"/>
-    <w:lsdException w:name="Medium List 2 Accent 3" w:semiHidden="0" w:uiPriority="66" w:unhideWhenUsed="0"/>
-    <w:lsdException w:name="Medium Grid 1 Accent 3" w:semiHidden="0" w:uiPriority="67" w:unhideWhenUsed="0"/>
-    <w:lsdException w:name="Medium Grid 2 Accent 3" w:semiHidden="0" w:uiPriority="68" w:unhideWhenUsed="0"/>
-    <w:lsdException w:name="Medium Grid 3 Accent 3" w:semiHidden="0" w:uiPriority="69" w:unhideWhenUsed="0"/>
-    <w:lsdException w:name="Dark List Accent 3" w:semiHidden="0" w:uiPriority="70" w:unhideWhenUsed="0"/>
-    <w:lsdException w:name="Colorful Shading Accent 3" w:semiHidden="0" w:uiPriority="71" w:unhideWhenUsed="0"/>
-    <w:lsdException w:name="Colorful List Accent 3" w:semiHidden="0" w:uiPriority="72" w:unhideWhenUsed="0"/>
-    <w:lsdException w:name="Colorful Grid Accent 3" w:semiHidden="0" w:uiPriority="73" w:unhideWhenUsed="0"/>
-    <w:lsdException w:name="Light Shading Accent 4" w:semiHidden="0" w:uiPriority="60" w:unhideWhenUsed="0"/>
-    <w:lsdException w:name="Light List Accent 4" w:semiHidden="0" w:uiPriority="61" w:unhideWhenUsed="0"/>
-    <w:lsdException w:name="Light Grid Accent 4" w:semiHidden="0" w:uiPriority="62" w:unhideWhenUsed="0"/>
-    <w:lsdException w:name="Medium Shading 1 Accent 4" w:semiHidden="0" w:uiPriority="63" w:unhideWhenUsed="0"/>
-    <w:lsdException w:name="Medium Shading 2 Accent 4" w:semiHidden="0" w:uiPriority="64" w:unhideWhenUsed="0"/>
-    <w:lsdException w:name="Medium List 1 Accent 4" w:semiHidden="0" w:uiPriority="65" w:unhideWhenUsed="0"/>
-    <w:lsdException w:name="Medium List 2 Accent 4" w:semiHidden="0" w:uiPriority="66" w:unhideWhenUsed="0"/>
-    <w:lsdException w:name="Medium Grid 1 Accent 4" w:semiHidden="0" w:uiPriority="67" w:unhideWhenUsed="0"/>
-    <w:lsdException w:name="Medium Grid 2 Accent 4" w:semiHidden="0" w:uiPriority="68" w:unhideWhenUsed="0"/>
-    <w:lsdException w:name="Medium Grid 3 Accent 4" w:semiHidden="0" w:uiPriority="69" w:unhideWhenUsed="0"/>
-    <w:lsdException w:name="Dark List Accent 4" w:semiHidden="0" w:uiPriority="70" w:unhideWhenUsed="0"/>
-    <w:lsdException w:name="Colorful Shading Accent 4" w:semiHidden="0" w:uiPriority="71" w:unhideWhenUsed="0"/>
-    <w:lsdException w:name="Colorful List Accent 4" w:semiHidden="0" w:uiPriority="72" w:unhideWhenUsed="0"/>
-    <w:lsdException w:name="Colorful Grid Accent 4" w:semiHidden="0" w:uiPriority="73" w:unhideWhenUsed="0"/>
-    <w:lsdException w:name="Light Shading Accent 5" w:semiHidden="0" w:uiPriority="60" w:unhideWhenUsed="0"/>
-    <w:lsdException w:name="Light List Accent 5" w:semiHidden="0" w:uiPriority="61" w:unhideWhenUsed="0"/>
-    <w:lsdException w:name="Light Grid Accent 5" w:semiHidden="0" w:uiPriority="62" w:unhideWhenUsed="0"/>
-    <w:lsdException w:name="Medium Shading 1 Accent 5" w:semiHidden="0" w:uiPriority="63" w:unhideWhenUsed="0"/>
-    <w:lsdException w:name="Medium Shading 2 Accent 5" w:semiHidden="0" w:uiPriority="64" w:unhideWhenUsed="0"/>
-    <w:lsdException w:name="Medium List 1 Accent 5" w:semiHidden="0" w:uiPriority="65" w:unhideWhenUsed="0"/>
-    <w:lsdException w:name="Medium List 2 Accent 5" w:semiHidden="0" w:uiPriority="66" w:unhideWhenUsed="0"/>
-    <w:lsdException w:name="Medium Grid 1 Accent 5" w:semiHidden="0" w:uiPriority="67" w:unhideWhenUsed="0"/>
-    <w:lsdException w:name="Medium Grid 2 Accent 5" w:semiHidden="0" w:uiPriority="68" w:unhideWhenUsed="0"/>
-    <w:lsdException w:name="Medium Grid 3 Accent 5" w:semiHidden="0" w:uiPriority="69" w:unhideWhenUsed="0"/>
-    <w:lsdException w:name="Dark List Accent 5" w:semiHidden="0" w:uiPriority="70" w:unhideWhenUsed="0"/>
-    <w:lsdException w:name="Colorful Shading Accent 5" w:semiHidden="0" w:uiPriority="71" w:unhideWhenUsed="0"/>
-    <w:lsdException w:name="Colorful List Accent 5" w:semiHidden="0" w:uiPriority="72" w:unhideWhenUsed="0"/>
-    <w:lsdException w:name="Colorful Grid Accent 5" w:semiHidden="0" w:uiPriority="73" w:unhideWhenUsed="0"/>
-    <w:lsdException w:name="Light Shading Accent 6" w:semiHidden="0" w:uiPriority="60" w:unhideWhenUsed="0"/>
-    <w:lsdException w:name="Light List Accent 6" w:semiHidden="0" w:uiPriority="61" w:unhideWhenUsed="0"/>
-    <w:lsdException w:name="Light Grid Accent 6" w:semiHidden="0" w:uiPriority="62" w:unhideWhenUsed="0"/>
-    <w:lsdException w:name="Medium Shading 1 Accent 6" w:semiHidden="0" w:uiPriority="63" w:unhideWhenUsed="0"/>
-    <w:lsdException w:name="Medium Shading 2 Accent 6" w:semiHidden="0" w:uiPriority="64" w:unhideWhenUsed="0"/>
-    <w:lsdException w:name="Medium List 1 Accent 6" w:semiHidden="0" w:uiPriority="65" w:unhideWhenUsed="0"/>
-    <w:lsdException w:name="Medium List 2 Accent 6" w:semiHidden="0" w:uiPriority="66" w:unhideWhenUsed="0"/>
-    <w:lsdException w:name="Medium Grid 1 Accent 6" w:semiHidden="0" w:uiPriority="67" w:unhideWhenUsed="0"/>
-    <w:lsdException w:name="Medium Grid 2 Accent 6" w:semiHidden="0" w:uiPriority="68" w:unhideWhenUsed="0"/>
-    <w:lsdException w:name="Medium Grid 3 Accent 6" w:semiHidden="0" w:uiPriority="69" w:unhideWhenUsed="0"/>
-    <w:lsdException w:name="Dark List Accent 6" w:semiHidden="0" w:uiPriority="70" w:unhideWhenUsed="0"/>
-    <w:lsdException w:name="Colorful Shading Accent 6" w:semiHidden="0" w:uiPriority="71" w:unhideWhenUsed="0"/>
-    <w:lsdException w:name="Colorful List Accent 6" w:semiHidden="0" w:uiPriority="72" w:unhideWhenUsed="0"/>
-    <w:lsdException w:name="Colorful Grid Accent 6" w:semiHidden="0" w:uiPriority="73" w:unhideWhenUsed="0"/>
-    <w:lsdException w:name="Subtle Emphasis" w:semiHidden="0" w:uiPriority="19" w:unhideWhenUsed="0" w:qFormat="1"/>
-    <w:lsdException w:name="Intense Emphasis" w:semiHidden="0" w:uiPriority="21" w:unhideWhenUsed="0" w:qFormat="1"/>
-    <w:lsdException w:name="Subtle Reference" w:semiHidden="0" w:uiPriority="31" w:unhideWhenUsed="0" w:qFormat="1"/>
-    <w:lsdException w:name="Intense Reference" w:semiHidden="0" w:uiPriority="32" w:unhideWhenUsed="0" w:qFormat="1"/>
-    <w:lsdException w:name="Book Title" w:semiHidden="0" w:uiPriority="33" w:unhideWhenUsed="0" w:qFormat="1"/>
-    <w:lsdException w:name="Bibliography" w:uiPriority="37"/>
-    <w:lsdException w:name="TOC Heading" w:uiPriority="39" w:qFormat="1"/>
-  </w:latentStyles>
-  <w:style w:type="paragraph" w:default="1" w:styleId="Standard">
-    <w:name w:val="Normal"/>
-    <w:qFormat/>
-  </w:style>
-  <w:style w:type="character" w:default="1" w:styleId="Absatz-Standardschriftart">
-    <w:name w:val="Default Paragraph Font"/>
-    <w:uiPriority w:val="1"/>
-    <w:semiHidden/>
-    <w:unhideWhenUsed/>
-  </w:style>
-  <w:style w:type="table" w:default="1" w:styleId="NormaleTabelle">
-    <w:name w:val="Normal Table"/>
-    <w:uiPriority w:val="99"/>
-    <w:semiHidden/>
-    <w:unhideWhenUsed/>
-    <w:tblPr>
-      <w:tblInd w:w="0" w:type="dxa"/>
-      <w:tblCellMar>
-        <w:top w:w="0" w:type="dxa"/>
-        <w:left w:w="108" w:type="dxa"/>
-        <w:bottom w:w="0" w:type="dxa"/>
-        <w:right w:w="108" w:type="dxa"/>
-      </w:tblCellMar>
-    </w:tblPr>
-  </w:style>
-  <w:style w:type="numbering" w:default="1" w:styleId="KeineListe">
-    <w:name w:val="No List"/>
-    <w:uiPriority w:val="99"/>
-    <w:semiHidden/>
-    <w:unhideWhenUsed/>
-  </w:style>
-  <w:style w:type="paragraph" w:customStyle="1" w:styleId="A79F0E8183C64DD1A45038D38A67F911">
-    <w:name w:val="A79F0E8183C64DD1A45038D38A67F911"/>
-    <w:rsid w:val="004B11E4"/>
-  </w:style>
-  <w:style w:type="paragraph" w:customStyle="1" w:styleId="7D46D4AD83A644A48D80ED3E3F741F9C">
-    <w:name w:val="7D46D4AD83A644A48D80ED3E3F741F9C"/>
-    <w:rsid w:val="004B11E4"/>
-  </w:style>
-  <w:style w:type="paragraph" w:customStyle="1" w:styleId="594BCBE5CD2349FB8908ED5A5BE3E49F">
-    <w:name w:val="594BCBE5CD2349FB8908ED5A5BE3E49F"/>
-    <w:rsid w:val="004B11E4"/>
-  </w:style>
-  <w:style w:type="paragraph" w:customStyle="1" w:styleId="69A106461F75488CB3B988DF2B4442A5">
-    <w:name w:val="69A106461F75488CB3B988DF2B4442A5"/>
-    <w:rsid w:val="004B11E4"/>
-  </w:style>
-  <w:style w:type="paragraph" w:customStyle="1" w:styleId="0C46E72EA3D444DA876A32B36769AE8B">
-    <w:name w:val="0C46E72EA3D444DA876A32B36769AE8B"/>
-    <w:rsid w:val="004B11E4"/>
-  </w:style>
-  <w:style w:type="paragraph" w:customStyle="1" w:styleId="9D543F09D24F4FC0AAEA67EC703916B7">
-    <w:name w:val="9D543F09D24F4FC0AAEA67EC703916B7"/>
-    <w:rsid w:val="004B11E4"/>
-  </w:style>
-  <w:style w:type="paragraph" w:customStyle="1" w:styleId="603A8D9AB8824B738BEB7CE09DB513C0">
-    <w:name w:val="603A8D9AB8824B738BEB7CE09DB513C0"/>
-    <w:rsid w:val="004B11E4"/>
-  </w:style>
-  <w:style w:type="character" w:styleId="Platzhaltertext">
-    <w:name w:val="Placeholder Text"/>
-    <w:basedOn w:val="Absatz-Standardschriftart"/>
-    <w:uiPriority w:val="99"/>
-    <w:semiHidden/>
-    <w:rsid w:val="004B11E4"/>
-    <w:rPr>
-      <w:color w:val="808080"/>
-    </w:rPr>
-  </w:style>
-  <w:style w:type="paragraph" w:customStyle="1" w:styleId="A8D0D7290811498586EF55338EA327B8">
-    <w:name w:val="A8D0D7290811498586EF55338EA327B8"/>
-    <w:rsid w:val="004B11E4"/>
-  </w:style>
-</w:styles>
-</file>
-
-<file path=word/glossary/webSettings.xml><?xml version="1.0" encoding="utf-8"?>
-<w:webSettings xmlns:mc="http://schemas.openxmlformats.org/markup-compatibility/2006" xmlns:r="http://schemas.openxmlformats.org/officeDocument/2006/relationships" xmlns:w="http://schemas.openxmlformats.org/wordprocessingml/2006/main" xmlns:w14="http://schemas.microsoft.com/office/word/2010/wordml" mc:Ignorable="w14">
-  <w:optimizeForBrowser/>
-  <w:allowPNG/>
-</w:webSettings>
-</file>
-
 <file path=word/theme/theme1.xml><?xml version="1.0" encoding="utf-8"?>
 <a:theme xmlns:a="http://schemas.openxmlformats.org/drawingml/2006/main" name="Larissa">
   <a:themeElements>
@@ -4938,7 +4456,7 @@
 </file>
 
 <file path=customXml/itemProps2.xml><?xml version="1.0" encoding="utf-8"?>
-<ds:datastoreItem xmlns:ds="http://schemas.openxmlformats.org/officeDocument/2006/customXml" ds:itemID="{A1BA76BF-1023-4C38-8468-A3C931EA161E}">
+<ds:datastoreItem xmlns:ds="http://schemas.openxmlformats.org/officeDocument/2006/customXml" ds:itemID="{E7F9CFB6-2A5C-4B72-8D8D-511DB75E1F2D}">
   <ds:schemaRefs>
     <ds:schemaRef ds:uri="http://schemas.openxmlformats.org/officeDocument/2006/bibliography"/>
   </ds:schemaRefs>

</xml_diff>